<commit_message>
Uzupełnienie instrukcji 5 o zadania do realizacji
</commit_message>
<xml_diff>
--- a/Cw5 tablice klastry/PiWDP5 Tablice i klastry.docx
+++ b/Cw5 tablice klastry/PiWDP5 Tablice i klastry.docx
@@ -4773,6 +4773,58 @@
         <w:ind w:firstLine="708"/>
         <w:jc w:val="both"/>
       </w:pPr>
+      <w:r>
+        <w:t xml:space="preserve">Zastosowanie </w:t>
+      </w:r>
+      <w:proofErr w:type="spellStart"/>
+      <w:r>
+        <w:t>klastrów</w:t>
+      </w:r>
+      <w:proofErr w:type="spellEnd"/>
+      <w:r>
+        <w:t xml:space="preserve"> to grupowanie danych w celu ograniczenia liczby przewodów w pliku VI oraz utrzymanie porządku w kodzie.</w:t>
+      </w:r>
+    </w:p>
+    <w:p>
+      <w:pPr>
+        <w:spacing w:line="360" w:lineRule="auto"/>
+        <w:ind w:firstLine="708"/>
+        <w:jc w:val="both"/>
+      </w:pPr>
+      <w:r>
+        <w:t xml:space="preserve">Można tworzyć </w:t>
+      </w:r>
+      <w:proofErr w:type="spellStart"/>
+      <w:r>
+        <w:t>klastry</w:t>
+      </w:r>
+      <w:proofErr w:type="spellEnd"/>
+      <w:r>
+        <w:t xml:space="preserve"> zawierające wektory oraz </w:t>
+      </w:r>
+      <w:proofErr w:type="spellStart"/>
+      <w:r>
+        <w:t>klastry</w:t>
+      </w:r>
+      <w:proofErr w:type="spellEnd"/>
+      <w:r>
+        <w:t xml:space="preserve"> zawierające </w:t>
+      </w:r>
+      <w:proofErr w:type="spellStart"/>
+      <w:r>
+        <w:t>klastry</w:t>
+      </w:r>
+      <w:proofErr w:type="spellEnd"/>
+      <w:r>
+        <w:t>.</w:t>
+      </w:r>
+    </w:p>
+    <w:p>
+      <w:pPr>
+        <w:spacing w:line="360" w:lineRule="auto"/>
+        <w:ind w:firstLine="708"/>
+        <w:jc w:val="both"/>
+      </w:pPr>
     </w:p>
     <w:p>
       <w:pPr>
@@ -5039,11 +5091,38 @@
     </w:p>
     <w:p>
       <w:pPr>
+        <w:pStyle w:val="Akapitzlist"/>
+        <w:numPr>
+          <w:ilvl w:val="0"/>
+          <w:numId w:val="1"/>
+        </w:numPr>
+        <w:spacing w:line="360" w:lineRule="auto"/>
+      </w:pPr>
+      <w:r>
+        <w:t xml:space="preserve">Zastosowanie </w:t>
+      </w:r>
+      <w:proofErr w:type="spellStart"/>
+      <w:r>
+        <w:t>klastrów</w:t>
+      </w:r>
+      <w:proofErr w:type="spellEnd"/>
+      <w:r>
+        <w:t>:</w:t>
+      </w:r>
+    </w:p>
+    <w:p>
+      <w:pPr>
         <w:spacing w:line="360" w:lineRule="auto"/>
         <w:ind w:left="360"/>
       </w:pPr>
       <w:r>
-        <w:t xml:space="preserve">- uruchomić nowy </w:t>
+        <w:t xml:space="preserve">- </w:t>
+      </w:r>
+      <w:r>
+        <w:t>otworzyć</w:t>
+      </w:r>
+      <w:r>
+        <w:t xml:space="preserve"> </w:t>
       </w:r>
       <w:r>
         <w:t>projekt</w:t>
@@ -5067,13 +5146,30 @@
         <w:ind w:left="360"/>
       </w:pPr>
       <w:r>
-        <w:t xml:space="preserve">- w oknie projektu utworzyć nowy plik vi na poziomie </w:t>
+        <w:t xml:space="preserve">- </w:t>
+      </w:r>
+      <w:r>
+        <w:t xml:space="preserve">otworzyć plik </w:t>
+      </w:r>
+      <w:r>
+        <w:t>„</w:t>
       </w:r>
       <w:r>
         <w:rPr>
           <w:i/>
         </w:rPr>
-        <w:t>My Computer</w:t>
+        <w:t xml:space="preserve">temp </w:t>
+      </w:r>
+      <w:proofErr w:type="spellStart"/>
+      <w:r>
+        <w:rPr>
+          <w:i/>
+        </w:rPr>
+        <w:t>konwersa.vi</w:t>
+      </w:r>
+      <w:proofErr w:type="spellEnd"/>
+      <w:r>
+        <w:t>”</w:t>
       </w:r>
       <w:r>
         <w:t>,</w:t>
@@ -5085,71 +5181,326 @@
         <w:ind w:left="360"/>
       </w:pPr>
       <w:r>
-        <w:t>- zapisać plik pod nazwą „</w:t>
+        <w:t xml:space="preserve">- przenieść powłokę </w:t>
       </w:r>
       <w:proofErr w:type="spellStart"/>
       <w:r>
-        <w:rPr>
-          <w:i/>
-        </w:rPr>
-        <w:t>main.vi</w:t>
+        <w:t>klastra</w:t>
       </w:r>
       <w:proofErr w:type="spellEnd"/>
       <w:r>
-        <w:t>” w katalogu „</w:t>
-      </w:r>
-      <w:r>
-        <w:rPr>
-          <w:i/>
-        </w:rPr>
-        <w:t>Stacja pogodowa</w:t>
-      </w:r>
-      <w:r>
-        <w:rPr>
-          <w:i/>
-        </w:rPr>
-        <w:t>/</w:t>
-      </w:r>
-      <w:r>
-        <w:t>”,</w:t>
+        <w:t xml:space="preserve"> na pulpit,</w:t>
       </w:r>
     </w:p>
     <w:p>
       <w:pPr>
         <w:spacing w:line="360" w:lineRule="auto"/>
         <w:ind w:left="360"/>
-        <w:rPr>
-          <w:noProof/>
-        </w:rPr>
-      </w:pPr>
-      <w:r>
-        <w:t xml:space="preserve">- </w:t>
-      </w:r>
-      <w:r>
-        <w:t>uzupełnić plik zgodnie z rysunkiem,</w:t>
-      </w:r>
-      <w:r>
-        <w:rPr>
-          <w:noProof/>
-        </w:rPr>
-        <w:t xml:space="preserve"> </w:t>
+      </w:pPr>
+      <w:r>
+        <w:t xml:space="preserve">- nazwać klaster </w:t>
+      </w:r>
+      <w:r>
+        <w:rPr>
+          <w:i/>
+        </w:rPr>
+        <w:t xml:space="preserve">Temp </w:t>
+      </w:r>
+      <w:proofErr w:type="spellStart"/>
+      <w:r>
+        <w:rPr>
+          <w:i/>
+        </w:rPr>
+        <w:t>limits</w:t>
+      </w:r>
+      <w:proofErr w:type="spellEnd"/>
+      <w:r>
+        <w:t>,</w:t>
       </w:r>
     </w:p>
     <w:p>
       <w:pPr>
-        <w:pStyle w:val="Bezodstpw"/>
-        <w:jc w:val="center"/>
-      </w:pPr>
-      <w:r>
+        <w:spacing w:line="360" w:lineRule="auto"/>
+        <w:ind w:left="360"/>
+      </w:pPr>
+      <w:r>
+        <w:t>-</w:t>
+      </w:r>
+      <w:r>
+        <w:t xml:space="preserve"> w </w:t>
+      </w:r>
+      <w:proofErr w:type="spellStart"/>
+      <w:r>
+        <w:t>klastrze</w:t>
+      </w:r>
+      <w:proofErr w:type="spellEnd"/>
+      <w:r>
+        <w:t xml:space="preserve"> umieścić dwie kontrolki typu double o nazwach Min i Max,</w:t>
+      </w:r>
+    </w:p>
+    <w:p>
+      <w:pPr>
+        <w:spacing w:line="360" w:lineRule="auto"/>
+        <w:ind w:left="360"/>
+      </w:pPr>
+      <w:r>
+        <w:t>- zmodyfikować kod zastępując dwie kontrolki zakresu temperatury jedną kontrolką typu klaster,</w:t>
+      </w:r>
+    </w:p>
+    <w:p>
+      <w:pPr>
+        <w:spacing w:line="360" w:lineRule="auto"/>
+        <w:ind w:left="360"/>
+      </w:pPr>
+      <w:r>
+        <w:lastRenderedPageBreak/>
+        <w:t>- umieścić klaster na panelu połączeń,</w:t>
+      </w:r>
+    </w:p>
+    <w:p>
+      <w:pPr>
+        <w:spacing w:line="360" w:lineRule="auto"/>
+        <w:ind w:left="360"/>
+      </w:pPr>
+      <w:r>
+        <w:t xml:space="preserve">- </w:t>
+      </w:r>
+      <w:r>
+        <w:t>zadać wartości domyślne takie same jakie miały wcześniej kontrolki,</w:t>
+      </w:r>
+    </w:p>
+    <w:p>
+      <w:pPr>
+        <w:spacing w:line="360" w:lineRule="auto"/>
+        <w:ind w:left="360"/>
+      </w:pPr>
+      <w:r>
+        <w:t>- uzupełnić informacje w dokumentacji pliku,</w:t>
+      </w:r>
+    </w:p>
+    <w:p>
+      <w:pPr>
+        <w:spacing w:line="360" w:lineRule="auto"/>
+        <w:ind w:left="360"/>
         <w:rPr>
           <w:noProof/>
         </w:rPr>
-        <w:lastRenderedPageBreak/>
+      </w:pPr>
+      <w:r>
+        <w:t>- zapisać plik,</w:t>
+      </w:r>
+    </w:p>
+    <w:p>
+      <w:pPr>
+        <w:pStyle w:val="Akapitzlist"/>
+        <w:numPr>
+          <w:ilvl w:val="0"/>
+          <w:numId w:val="1"/>
+        </w:numPr>
+        <w:spacing w:line="360" w:lineRule="auto"/>
+      </w:pPr>
+      <w:r>
+        <w:t>Zastosowanie wektorów:</w:t>
+      </w:r>
+    </w:p>
+    <w:p>
+      <w:pPr>
+        <w:spacing w:line="360" w:lineRule="auto"/>
+        <w:ind w:left="360"/>
+      </w:pPr>
+      <w:r>
+        <w:t xml:space="preserve">- </w:t>
+      </w:r>
+      <w:r>
+        <w:t>z głównej pętli programu (</w:t>
+      </w:r>
+      <w:proofErr w:type="spellStart"/>
+      <w:r>
+        <w:rPr>
+          <w:b/>
+        </w:rPr>
+        <w:t>While</w:t>
+      </w:r>
+      <w:proofErr w:type="spellEnd"/>
+      <w:r>
+        <w:t>) wyprowadzić dane w postaci wektora danych</w:t>
+      </w:r>
+      <w:r>
+        <w:t xml:space="preserve"> (wartości zmierzone i wartości średnie)</w:t>
+      </w:r>
+      <w:r>
+        <w:t xml:space="preserve">, </w:t>
+      </w:r>
+    </w:p>
+    <w:p>
+      <w:pPr>
+        <w:spacing w:line="360" w:lineRule="auto"/>
+        <w:ind w:left="360"/>
+      </w:pPr>
+      <w:r>
+        <w:t>- wprowadzić dane do nast</w:t>
+      </w:r>
+      <w:r>
+        <w:t>ę</w:t>
+      </w:r>
+      <w:r>
+        <w:t xml:space="preserve">pnej pętli </w:t>
+      </w:r>
+      <w:proofErr w:type="spellStart"/>
+      <w:r>
+        <w:rPr>
+          <w:b/>
+        </w:rPr>
+        <w:t>While</w:t>
+      </w:r>
+      <w:proofErr w:type="spellEnd"/>
+      <w:r>
+        <w:t>,</w:t>
+      </w:r>
+    </w:p>
+    <w:p>
+      <w:pPr>
+        <w:spacing w:line="360" w:lineRule="auto"/>
+        <w:ind w:left="360"/>
+      </w:pPr>
+      <w:r>
+        <w:t>- napisać funkcję umożliwiającą użytkownikowi wybranie dowolnego fragmentu danych i obejrzenie ich na wykresie</w:t>
+      </w:r>
+      <w:r>
+        <w:t>,</w:t>
+      </w:r>
+    </w:p>
+    <w:p>
+      <w:pPr>
+        <w:spacing w:line="360" w:lineRule="auto"/>
+        <w:ind w:left="360"/>
+      </w:pPr>
+      <w:r>
+        <w:t>- napisać funkcję umożliwiającą użytkownikowi przeskalowania danych,</w:t>
+      </w:r>
+    </w:p>
+    <w:p>
+      <w:pPr>
+        <w:spacing w:line="360" w:lineRule="auto"/>
+        <w:ind w:left="360"/>
+      </w:pPr>
+      <w:r>
+        <w:t>- napisać funkcję umożliwiającą użytkownikowi zmianę offsetu danych,</w:t>
+      </w:r>
+    </w:p>
+    <w:p>
+      <w:pPr>
+        <w:spacing w:line="360" w:lineRule="auto"/>
+        <w:ind w:left="360"/>
+        <w:jc w:val="both"/>
+      </w:pPr>
+      <w:r>
+        <w:t>- napisać funkcję liczącą histogram danych z zadaną rozdzielczością,</w:t>
+      </w:r>
+    </w:p>
+    <w:p>
+      <w:pPr>
+        <w:spacing w:line="360" w:lineRule="auto"/>
+        <w:ind w:left="360"/>
+        <w:jc w:val="both"/>
+      </w:pPr>
+    </w:p>
+    <w:p>
+      <w:pPr>
+        <w:pStyle w:val="Akapitzlist"/>
+        <w:numPr>
+          <w:ilvl w:val="0"/>
+          <w:numId w:val="25"/>
+        </w:numPr>
+        <w:spacing w:line="360" w:lineRule="auto"/>
+        <w:jc w:val="both"/>
+        <w:outlineLvl w:val="0"/>
+        <w:rPr>
+          <w:b/>
+        </w:rPr>
+      </w:pPr>
+      <w:bookmarkStart w:id="17" w:name="_Ref427319642"/>
+      <w:bookmarkStart w:id="18" w:name="_Ref431677884"/>
+      <w:r>
+        <w:rPr>
+          <w:b/>
+        </w:rPr>
+        <w:t>PRZYKŁAD REALIZACJI ZADANIA</w:t>
+      </w:r>
+      <w:bookmarkEnd w:id="17"/>
+      <w:bookmarkEnd w:id="18"/>
+      <w:r>
+        <w:rPr>
+          <w:b/>
+        </w:rPr>
+        <w:t xml:space="preserve"> – obliczanie histogramu danych</w:t>
+      </w:r>
+    </w:p>
+    <w:p>
+      <w:pPr>
+        <w:spacing w:line="360" w:lineRule="auto"/>
+        <w:ind w:firstLine="708"/>
+        <w:jc w:val="both"/>
+        <w:rPr>
+          <w:sz w:val="20"/>
+        </w:rPr>
+      </w:pPr>
+      <w:r>
+        <w:t xml:space="preserve">Przykładowa realizacja obliczania histogramu danych została przedstawiona na </w:t>
+      </w:r>
+      <w:r>
+        <w:fldChar w:fldCharType="begin"/>
+      </w:r>
+      <w:r>
+        <w:instrText xml:space="preserve"> REF _Ref432718756 \n \h </w:instrText>
+      </w:r>
+      <w:r>
+        <w:fldChar w:fldCharType="separate"/>
+      </w:r>
+      <w:r>
+        <w:t>Rys. 8</w:t>
+      </w:r>
+      <w:r>
+        <w:fldChar w:fldCharType="end"/>
+      </w:r>
+      <w:r>
+        <w:t>.</w:t>
+      </w:r>
+      <w:r>
+        <w:t xml:space="preserve"> Algorytm został podzielony na trzy części: obliczenie zakresów, przejście przez kolejne przedziały (zewnętrzna pętla </w:t>
+      </w:r>
+      <w:r>
+        <w:rPr>
+          <w:b/>
+        </w:rPr>
+        <w:t>For</w:t>
+      </w:r>
+      <w:r>
+        <w:t xml:space="preserve">), sprawdzenie czy wartość mieści się w aktualnym zakresie (wewnętrzna pętla </w:t>
+      </w:r>
+      <w:r>
+        <w:rPr>
+          <w:b/>
+        </w:rPr>
+        <w:t>For</w:t>
+      </w:r>
+      <w:r>
+        <w:t>). Wadą tego rozwiązania jest konieczność przeszukiwania całego zbioru danych tyle razy, ile wynosi liczba przedziałów.</w:t>
+      </w:r>
+    </w:p>
+    <w:p>
+      <w:pPr>
+        <w:spacing w:line="360" w:lineRule="auto"/>
+      </w:pPr>
+      <w:r>
+        <w:rPr>
+          <w:noProof/>
+        </w:rPr>
         <w:drawing>
           <wp:inline distT="0" distB="0" distL="0" distR="0">
-            <wp:extent cx="5759450" cy="1924899"/>
+            <wp:extent cx="5756910" cy="2099310"/>
             <wp:effectExtent l="19050" t="0" r="0" b="0"/>
-            <wp:docPr id="21" name="Obraz 12"/>
+            <wp:docPr id="40" name="Obraz 40" descr="D:\Marek\Documents\LabVIEW PiWDP instrukcje\Cw5 tablice klastry\histogram.png"/>
             <wp:cNvGraphicFramePr>
               <a:graphicFrameLocks xmlns:a="http://schemas.openxmlformats.org/drawingml/2006/main" noChangeAspect="1"/>
             </wp:cNvGraphicFramePr>
@@ -5157,7 +5508,7 @@
               <a:graphicData uri="http://schemas.openxmlformats.org/drawingml/2006/picture">
                 <pic:pic xmlns:pic="http://schemas.openxmlformats.org/drawingml/2006/picture">
                   <pic:nvPicPr>
-                    <pic:cNvPr id="0" name="Picture 12"/>
+                    <pic:cNvPr id="0" name="Picture 40" descr="D:\Marek\Documents\LabVIEW PiWDP instrukcje\Cw5 tablice klastry\histogram.png"/>
                     <pic:cNvPicPr>
                       <a:picLocks noChangeAspect="1" noChangeArrowheads="1"/>
                     </pic:cNvPicPr>
@@ -5172,7 +5523,7 @@
                   <pic:spPr bwMode="auto">
                     <a:xfrm>
                       <a:off x="0" y="0"/>
-                      <a:ext cx="5759450" cy="1924899"/>
+                      <a:ext cx="5756910" cy="2099310"/>
                     </a:xfrm>
                     <a:prstGeom prst="rect">
                       <a:avLst/>
@@ -5205,120 +5556,30 @@
           <w:sz w:val="20"/>
         </w:rPr>
       </w:pPr>
-      <w:bookmarkStart w:id="17" w:name="_Ref431683766"/>
+      <w:bookmarkStart w:id="19" w:name="_Ref432718756"/>
       <w:r>
         <w:rPr>
           <w:sz w:val="20"/>
         </w:rPr>
-        <w:t>Widok programu do akwizycji danych.</w:t>
-      </w:r>
-      <w:bookmarkEnd w:id="17"/>
+        <w:t>Przykładowa realizacja zadania obliczania histogramu – kod programu.</w:t>
+      </w:r>
+      <w:bookmarkEnd w:id="19"/>
     </w:p>
     <w:p>
       <w:pPr>
         <w:spacing w:line="360" w:lineRule="auto"/>
-        <w:ind w:left="360"/>
-      </w:pPr>
-      <w:r>
-        <w:t xml:space="preserve">- uzupełnić </w:t>
-      </w:r>
-      <w:r>
-        <w:t>program główny, aby liczył średnią biegnącą z ostatnich 5 pomiarów,</w:t>
-      </w:r>
-    </w:p>
-    <w:p>
-      <w:pPr>
-        <w:spacing w:line="360" w:lineRule="auto"/>
-        <w:ind w:left="360"/>
-      </w:pPr>
-      <w:r>
-        <w:t>- zapisać plik</w:t>
-      </w:r>
-      <w:r>
-        <w:t>,</w:t>
-      </w:r>
-    </w:p>
-    <w:p>
-      <w:pPr>
-        <w:spacing w:line="360" w:lineRule="auto"/>
-        <w:ind w:left="360"/>
-        <w:jc w:val="both"/>
-      </w:pPr>
-      <w:r>
-        <w:t>- uzupełnić program w odpowiednim miejscu, o konwersję danych z karty na stopnie Celsjusza z zastosowaniem pliku „</w:t>
-      </w:r>
-      <w:r>
-        <w:rPr>
-          <w:i/>
-        </w:rPr>
-        <w:t xml:space="preserve">temp </w:t>
-      </w:r>
-      <w:proofErr w:type="spellStart"/>
-      <w:r>
-        <w:rPr>
-          <w:i/>
-        </w:rPr>
-        <w:t>konwersja.vi</w:t>
-      </w:r>
-      <w:proofErr w:type="spellEnd"/>
-      <w:r>
-        <w:t>”,</w:t>
-      </w:r>
-    </w:p>
-    <w:p>
-      <w:pPr>
-        <w:spacing w:line="360" w:lineRule="auto"/>
-        <w:ind w:left="360"/>
-        <w:jc w:val="both"/>
-      </w:pPr>
-      <w:r>
-        <w:t>- przygotować wektor danych osi X na podstawie czasu opóźnienia w głównej pętli programu (skalowane w sekundach),</w:t>
-      </w:r>
-    </w:p>
-    <w:p>
-      <w:pPr>
-        <w:spacing w:line="360" w:lineRule="auto"/>
-        <w:ind w:left="360"/>
-        <w:jc w:val="both"/>
-      </w:pPr>
-      <w:r>
-        <w:t xml:space="preserve">- zaprezentować wyniki za pomocą wskaźnika </w:t>
-      </w:r>
-      <w:r>
-        <w:rPr>
-          <w:i/>
-        </w:rPr>
-        <w:t xml:space="preserve">XY </w:t>
-      </w:r>
-      <w:proofErr w:type="spellStart"/>
-      <w:r>
-        <w:rPr>
-          <w:i/>
-        </w:rPr>
-        <w:t>Graph</w:t>
-      </w:r>
-      <w:proofErr w:type="spellEnd"/>
-      <w:r>
-        <w:t xml:space="preserve"> (wartości X – podstawa czasu, wartości Y – wyniki pomiarów)</w:t>
-      </w:r>
-      <w:r>
-        <w:t>,</w:t>
-      </w:r>
-    </w:p>
-    <w:p>
-      <w:pPr>
-        <w:pStyle w:val="Bezodstpw"/>
         <w:jc w:val="center"/>
       </w:pPr>
       <w:r>
         <w:rPr>
           <w:noProof/>
         </w:rPr>
+        <w:lastRenderedPageBreak/>
         <w:drawing>
           <wp:inline distT="0" distB="0" distL="0" distR="0">
-            <wp:extent cx="5706110" cy="3101340"/>
-            <wp:effectExtent l="19050" t="0" r="8890" b="0"/>
-            <wp:docPr id="25" name="Obraz 25"/>
+            <wp:extent cx="2994812" cy="2175155"/>
+            <wp:effectExtent l="19050" t="0" r="0" b="0"/>
+            <wp:docPr id="39" name="Obraz 39"/>
             <wp:cNvGraphicFramePr>
               <a:graphicFrameLocks xmlns:a="http://schemas.openxmlformats.org/drawingml/2006/main" noChangeAspect="1"/>
             </wp:cNvGraphicFramePr>
@@ -5326,7 +5587,7 @@
               <a:graphicData uri="http://schemas.openxmlformats.org/drawingml/2006/picture">
                 <pic:pic xmlns:pic="http://schemas.openxmlformats.org/drawingml/2006/picture">
                   <pic:nvPicPr>
-                    <pic:cNvPr id="0" name="Picture 25"/>
+                    <pic:cNvPr id="0" name="Picture 39"/>
                     <pic:cNvPicPr>
                       <a:picLocks noChangeAspect="1" noChangeArrowheads="1"/>
                     </pic:cNvPicPr>
@@ -5341,7 +5602,7 @@
                   <pic:spPr bwMode="auto">
                     <a:xfrm>
                       <a:off x="0" y="0"/>
-                      <a:ext cx="5706110" cy="3101340"/>
+                      <a:ext cx="2995267" cy="2175485"/>
                     </a:xfrm>
                     <a:prstGeom prst="rect">
                       <a:avLst/>
@@ -5374,36 +5635,28 @@
           <w:sz w:val="20"/>
         </w:rPr>
       </w:pPr>
-      <w:bookmarkStart w:id="18" w:name="_Ref431683770"/>
       <w:r>
         <w:rPr>
           <w:sz w:val="20"/>
         </w:rPr>
-        <w:t xml:space="preserve">Zastosowanie i widok wskaźnika </w:t>
-      </w:r>
-      <w:r>
-        <w:rPr>
-          <w:i/>
+        <w:t xml:space="preserve">Przykładowa realizacja zadania obliczania histogramu – </w:t>
+      </w:r>
+      <w:r>
+        <w:rPr>
           <w:sz w:val="20"/>
         </w:rPr>
-        <w:t xml:space="preserve">XY </w:t>
-      </w:r>
-      <w:proofErr w:type="spellStart"/>
-      <w:r>
-        <w:rPr>
-          <w:i/>
+        <w:t>panel</w:t>
+      </w:r>
+      <w:r>
+        <w:rPr>
           <w:sz w:val="20"/>
         </w:rPr>
-        <w:t>Graph</w:t>
-      </w:r>
-      <w:bookmarkEnd w:id="18"/>
-      <w:proofErr w:type="spellEnd"/>
+        <w:t xml:space="preserve"> programu.</w:t>
+      </w:r>
     </w:p>
     <w:p>
       <w:pPr>
         <w:spacing w:line="360" w:lineRule="auto"/>
-        <w:ind w:left="360"/>
-        <w:jc w:val="both"/>
       </w:pPr>
     </w:p>
     <w:p>
@@ -5420,331 +5673,53 @@
           <w:b/>
         </w:rPr>
       </w:pPr>
-      <w:bookmarkStart w:id="19" w:name="_Ref427319642"/>
-      <w:bookmarkStart w:id="20" w:name="_Ref431677884"/>
+      <w:bookmarkStart w:id="20" w:name="_Ref427319682"/>
       <w:r>
         <w:rPr>
           <w:b/>
         </w:rPr>
-        <w:t xml:space="preserve">PRZYKŁAD REALIZACJI ZADANIA </w:t>
-      </w:r>
-      <w:r>
-        <w:rPr>
-          <w:b/>
-        </w:rPr>
-        <w:t xml:space="preserve">– </w:t>
-      </w:r>
-      <w:bookmarkEnd w:id="19"/>
-      <w:r>
-        <w:rPr>
-          <w:b/>
-        </w:rPr>
-        <w:t>średnia biegnąca</w:t>
+        <w:t>RAPORT</w:t>
       </w:r>
       <w:bookmarkEnd w:id="20"/>
     </w:p>
     <w:p>
       <w:pPr>
         <w:spacing w:line="360" w:lineRule="auto"/>
-        <w:ind w:firstLine="708"/>
         <w:jc w:val="both"/>
       </w:pPr>
       <w:r>
-        <w:lastRenderedPageBreak/>
-        <w:t xml:space="preserve">Realizacja zadania liczenia średniej biegnącej </w:t>
-      </w:r>
-      <w:r>
-        <w:t>(</w:t>
-      </w:r>
-      <w:proofErr w:type="spellStart"/>
-      <w:r>
-        <w:rPr>
-          <w:b/>
-        </w:rPr>
-        <w:t>running</w:t>
-      </w:r>
-      <w:proofErr w:type="spellEnd"/>
-      <w:r>
-        <w:rPr>
-          <w:b/>
-        </w:rPr>
+        <w:t>Raport</w:t>
+      </w:r>
+      <w:r>
         <w:t xml:space="preserve"> </w:t>
       </w:r>
-      <w:proofErr w:type="spellStart"/>
-      <w:r>
-        <w:rPr>
-          <w:b/>
-        </w:rPr>
-        <w:t>average</w:t>
-      </w:r>
-      <w:proofErr w:type="spellEnd"/>
-      <w:r>
-        <w:t xml:space="preserve">) </w:t>
-      </w:r>
-      <w:r>
-        <w:t>z 3 ostatnich pomiarów</w:t>
-      </w:r>
-      <w:r>
-        <w:t>. Na (</w:t>
-      </w:r>
-      <w:r>
-        <w:fldChar w:fldCharType="begin"/>
-      </w:r>
-      <w:r>
-        <w:instrText xml:space="preserve"> REF _Ref430810572 \h </w:instrText>
-      </w:r>
-      <w:r>
-        <w:fldChar w:fldCharType="separate"/>
-      </w:r>
-      <w:r>
-        <w:rPr>
-          <w:sz w:val="20"/>
-        </w:rPr>
-        <w:t xml:space="preserve">Program do liczenia średniej </w:t>
-      </w:r>
-      <w:proofErr w:type="spellStart"/>
-      <w:r>
-        <w:rPr>
-          <w:sz w:val="20"/>
-        </w:rPr>
-        <w:t>biegnącej.</w:t>
-      </w:r>
-      <w:r>
-        <w:fldChar w:fldCharType="end"/>
-      </w:r>
-      <w:r>
-        <w:fldChar w:fldCharType="begin"/>
-      </w:r>
-      <w:r>
-        <w:instrText xml:space="preserve"> REF _Ref430810572 \r \h </w:instrText>
-      </w:r>
-      <w:r>
-        <w:fldChar w:fldCharType="separate"/>
-      </w:r>
-      <w:r>
-        <w:t>Rys</w:t>
-      </w:r>
-      <w:proofErr w:type="spellEnd"/>
-      <w:r>
-        <w:t>. 9</w:t>
-      </w:r>
-      <w:r>
-        <w:fldChar w:fldCharType="end"/>
-      </w:r>
-      <w:r>
-        <w:t>) przedstawiono przykład realizacji zadania liczenia średniej biegnącej dla trzech ostatnich wartości wylosowanych. Na (</w:t>
-      </w:r>
-      <w:r>
-        <w:fldChar w:fldCharType="begin"/>
-      </w:r>
-      <w:r>
-        <w:instrText xml:space="preserve"> REF _Ref430810722 \r \h </w:instrText>
-      </w:r>
-      <w:r>
-        <w:fldChar w:fldCharType="separate"/>
-      </w:r>
-      <w:r>
-        <w:t>Rys. 10</w:t>
-      </w:r>
-      <w:r>
-        <w:fldChar w:fldCharType="end"/>
-      </w:r>
-      <w:r>
-        <w:t>) przedstawiono</w:t>
-      </w:r>
-      <w:r>
-        <w:t xml:space="preserve"> przykładowy panel programu. Na </w:t>
-      </w:r>
-      <w:r>
-        <w:t xml:space="preserve">wskaźniku typu </w:t>
-      </w:r>
-      <w:proofErr w:type="spellStart"/>
-      <w:r>
-        <w:t>Waveform</w:t>
-      </w:r>
-      <w:proofErr w:type="spellEnd"/>
-      <w:r>
-        <w:t xml:space="preserve"> Chart przedstawiono dwie</w:t>
-      </w:r>
-      <w:r>
-        <w:t xml:space="preserve"> wartości: Ostatnia wartość – w </w:t>
-      </w:r>
-      <w:r>
-        <w:t>postaci białych punktów, Średnia – w</w:t>
-      </w:r>
-      <w:r>
-        <w:t xml:space="preserve"> postaci czerwonego przebiegu z </w:t>
-      </w:r>
-      <w:r>
-        <w:t>zaznaczonymi punktami.</w:t>
+      <w:r>
+        <w:t xml:space="preserve">z przeprowadzonego ćwiczenia laboratoryjnego </w:t>
+      </w:r>
+      <w:r>
+        <w:t>powinien zawierać</w:t>
+      </w:r>
+      <w:r>
+        <w:t xml:space="preserve"> opis kolejnych czynności wykonywanych w trakcie realizacji ćwiczenia, zrzuty ekranu dokumentujące wykonane kroki oraz zanotowane parametry konfigurac</w:t>
+      </w:r>
+      <w:r>
+        <w:t>yjne kart DAQ (mogą być zawarte</w:t>
+      </w:r>
+      <w:r>
+        <w:br/>
+      </w:r>
+      <w:r>
+        <w:t>w tabeli)</w:t>
       </w:r>
     </w:p>
     <w:p>
       <w:pPr>
         <w:spacing w:line="360" w:lineRule="auto"/>
-        <w:ind w:firstLine="708"/>
-        <w:jc w:val="center"/>
-      </w:pPr>
-      <w:r>
-        <w:rPr>
-          <w:noProof/>
-        </w:rPr>
-        <w:drawing>
-          <wp:inline distT="0" distB="0" distL="0" distR="0">
-            <wp:extent cx="4959985" cy="1851025"/>
-            <wp:effectExtent l="19050" t="0" r="0" b="0"/>
-            <wp:docPr id="3" name="Obraz 13"/>
-            <wp:cNvGraphicFramePr>
-              <a:graphicFrameLocks xmlns:a="http://schemas.openxmlformats.org/drawingml/2006/main" noChangeAspect="1"/>
-            </wp:cNvGraphicFramePr>
-            <a:graphic xmlns:a="http://schemas.openxmlformats.org/drawingml/2006/main">
-              <a:graphicData uri="http://schemas.openxmlformats.org/drawingml/2006/picture">
-                <pic:pic xmlns:pic="http://schemas.openxmlformats.org/drawingml/2006/picture">
-                  <pic:nvPicPr>
-                    <pic:cNvPr id="0" name="Picture 13"/>
-                    <pic:cNvPicPr>
-                      <a:picLocks noChangeAspect="1" noChangeArrowheads="1"/>
-                    </pic:cNvPicPr>
-                  </pic:nvPicPr>
-                  <pic:blipFill>
-                    <a:blip r:embed="rId23" cstate="print"/>
-                    <a:srcRect/>
-                    <a:stretch>
-                      <a:fillRect/>
-                    </a:stretch>
-                  </pic:blipFill>
-                  <pic:spPr bwMode="auto">
-                    <a:xfrm>
-                      <a:off x="0" y="0"/>
-                      <a:ext cx="4959985" cy="1851025"/>
-                    </a:xfrm>
-                    <a:prstGeom prst="rect">
-                      <a:avLst/>
-                    </a:prstGeom>
-                    <a:noFill/>
-                    <a:ln w="9525">
-                      <a:noFill/>
-                      <a:miter lim="800000"/>
-                      <a:headEnd/>
-                      <a:tailEnd/>
-                    </a:ln>
-                  </pic:spPr>
-                </pic:pic>
-              </a:graphicData>
-            </a:graphic>
-          </wp:inline>
-        </w:drawing>
-      </w:r>
-    </w:p>
-    <w:p>
-      <w:pPr>
-        <w:pStyle w:val="Akapitzlist"/>
-        <w:numPr>
-          <w:ilvl w:val="0"/>
-          <w:numId w:val="28"/>
-        </w:numPr>
-        <w:spacing w:line="360" w:lineRule="auto"/>
-        <w:jc w:val="center"/>
-        <w:rPr>
-          <w:sz w:val="20"/>
-        </w:rPr>
-      </w:pPr>
-      <w:bookmarkStart w:id="21" w:name="_Ref430810572"/>
-      <w:r>
-        <w:rPr>
-          <w:sz w:val="20"/>
-        </w:rPr>
-        <w:t>Program do liczenia średniej biegnącej.</w:t>
-      </w:r>
-      <w:bookmarkEnd w:id="21"/>
-    </w:p>
-    <w:p>
-      <w:pPr>
-        <w:spacing w:line="360" w:lineRule="auto"/>
-        <w:jc w:val="center"/>
-      </w:pPr>
-      <w:r>
-        <w:rPr>
-          <w:noProof/>
-        </w:rPr>
-        <w:drawing>
-          <wp:inline distT="0" distB="0" distL="0" distR="0">
-            <wp:extent cx="3916527" cy="2324169"/>
-            <wp:effectExtent l="19050" t="0" r="7773" b="0"/>
-            <wp:docPr id="14" name="Obraz 14"/>
-            <wp:cNvGraphicFramePr>
-              <a:graphicFrameLocks xmlns:a="http://schemas.openxmlformats.org/drawingml/2006/main" noChangeAspect="1"/>
-            </wp:cNvGraphicFramePr>
-            <a:graphic xmlns:a="http://schemas.openxmlformats.org/drawingml/2006/main">
-              <a:graphicData uri="http://schemas.openxmlformats.org/drawingml/2006/picture">
-                <pic:pic xmlns:pic="http://schemas.openxmlformats.org/drawingml/2006/picture">
-                  <pic:nvPicPr>
-                    <pic:cNvPr id="0" name="Picture 14"/>
-                    <pic:cNvPicPr>
-                      <a:picLocks noChangeAspect="1" noChangeArrowheads="1"/>
-                    </pic:cNvPicPr>
-                  </pic:nvPicPr>
-                  <pic:blipFill>
-                    <a:blip r:embed="rId24" cstate="print"/>
-                    <a:srcRect/>
-                    <a:stretch>
-                      <a:fillRect/>
-                    </a:stretch>
-                  </pic:blipFill>
-                  <pic:spPr bwMode="auto">
-                    <a:xfrm>
-                      <a:off x="0" y="0"/>
-                      <a:ext cx="3916643" cy="2324238"/>
-                    </a:xfrm>
-                    <a:prstGeom prst="rect">
-                      <a:avLst/>
-                    </a:prstGeom>
-                    <a:noFill/>
-                    <a:ln w="9525">
-                      <a:noFill/>
-                      <a:miter lim="800000"/>
-                      <a:headEnd/>
-                      <a:tailEnd/>
-                    </a:ln>
-                  </pic:spPr>
-                </pic:pic>
-              </a:graphicData>
-            </a:graphic>
-          </wp:inline>
-        </w:drawing>
-      </w:r>
-    </w:p>
-    <w:p>
-      <w:pPr>
-        <w:pStyle w:val="Akapitzlist"/>
-        <w:numPr>
-          <w:ilvl w:val="0"/>
-          <w:numId w:val="28"/>
-        </w:numPr>
-        <w:spacing w:line="360" w:lineRule="auto"/>
-        <w:jc w:val="center"/>
-        <w:rPr>
-          <w:sz w:val="20"/>
-        </w:rPr>
-      </w:pPr>
-      <w:bookmarkStart w:id="22" w:name="_Ref430810722"/>
-      <w:r>
-        <w:rPr>
-          <w:sz w:val="20"/>
-        </w:rPr>
-        <w:t>Widok okna programu do liczenia średniej biegnącej</w:t>
-      </w:r>
-      <w:bookmarkEnd w:id="22"/>
-    </w:p>
-    <w:p>
-      <w:pPr>
-        <w:spacing w:line="360" w:lineRule="auto"/>
-      </w:pPr>
-    </w:p>
-    <w:p>
-      <w:pPr>
-        <w:spacing w:line="360" w:lineRule="auto"/>
-      </w:pPr>
+        <w:jc w:val="both"/>
+      </w:pPr>
+      <w:r>
+        <w:t xml:space="preserve"> </w:t>
+      </w:r>
     </w:p>
     <w:p>
       <w:pPr>
@@ -5760,77 +5735,14 @@
           <w:b/>
         </w:rPr>
       </w:pPr>
-      <w:bookmarkStart w:id="23" w:name="_Ref427319682"/>
+      <w:bookmarkStart w:id="21" w:name="_Ref427319687"/>
       <w:r>
         <w:rPr>
           <w:b/>
         </w:rPr>
-        <w:t>RAPORT</w:t>
-      </w:r>
-      <w:bookmarkEnd w:id="23"/>
-    </w:p>
-    <w:p>
-      <w:pPr>
-        <w:spacing w:line="360" w:lineRule="auto"/>
-        <w:jc w:val="both"/>
-      </w:pPr>
-      <w:r>
-        <w:t>Raport</w:t>
-      </w:r>
-      <w:r>
-        <w:t xml:space="preserve"> </w:t>
-      </w:r>
-      <w:r>
-        <w:t xml:space="preserve">z przeprowadzonego ćwiczenia laboratoryjnego </w:t>
-      </w:r>
-      <w:r>
-        <w:t>powinien zawierać</w:t>
-      </w:r>
-      <w:r>
-        <w:t xml:space="preserve"> opis kolejnych czynności wykonywanych w trakcie realizacji ćwiczenia, zrzuty ekranu dokumentujące wykonane kroki oraz zanotowane parametry konfigurac</w:t>
-      </w:r>
-      <w:r>
-        <w:t>yjne kart DAQ (mogą być zawarte</w:t>
-      </w:r>
-      <w:r>
-        <w:br/>
-      </w:r>
-      <w:r>
-        <w:t>w tabeli)</w:t>
-      </w:r>
-    </w:p>
-    <w:p>
-      <w:pPr>
-        <w:spacing w:line="360" w:lineRule="auto"/>
-        <w:jc w:val="both"/>
-      </w:pPr>
-      <w:r>
-        <w:lastRenderedPageBreak/>
-        <w:t xml:space="preserve"> </w:t>
-      </w:r>
-    </w:p>
-    <w:p>
-      <w:pPr>
-        <w:pStyle w:val="Akapitzlist"/>
-        <w:numPr>
-          <w:ilvl w:val="0"/>
-          <w:numId w:val="25"/>
-        </w:numPr>
-        <w:spacing w:line="360" w:lineRule="auto"/>
-        <w:jc w:val="both"/>
-        <w:outlineLvl w:val="0"/>
-        <w:rPr>
-          <w:b/>
-        </w:rPr>
-      </w:pPr>
-      <w:bookmarkStart w:id="24" w:name="_Ref427319687"/>
-      <w:r>
-        <w:rPr>
-          <w:b/>
-        </w:rPr>
         <w:t>PYTANIA</w:t>
       </w:r>
-      <w:bookmarkEnd w:id="24"/>
+      <w:bookmarkEnd w:id="21"/>
     </w:p>
     <w:p>
       <w:pPr>
@@ -6106,10 +6018,7 @@
         <w:t xml:space="preserve">- </w:t>
       </w:r>
       <w:r>
-        <w:t>brak</w:t>
-      </w:r>
-      <w:r>
-        <w:t xml:space="preserve"> </w:t>
+        <w:t>ukończyć zadania z instrukcji nr 4.</w:t>
       </w:r>
     </w:p>
     <w:p>
@@ -6131,21 +6040,27 @@
         <w:spacing w:line="360" w:lineRule="auto"/>
       </w:pPr>
       <w:r>
-        <w:t xml:space="preserve">- </w:t>
-      </w:r>
-      <w:r>
-        <w:t>poprawić estetycznie okno programu „</w:t>
+        <w:t xml:space="preserve">- wyprowadzić </w:t>
+      </w:r>
+      <w:r>
+        <w:t xml:space="preserve">wspólnie </w:t>
+      </w:r>
+      <w:r>
+        <w:t>dane</w:t>
+      </w:r>
+      <w:r>
+        <w:t xml:space="preserve"> zmierzone i uśrednione</w:t>
+      </w:r>
+      <w:r>
+        <w:t xml:space="preserve"> z pętli akwizycji za pomocą </w:t>
       </w:r>
       <w:proofErr w:type="spellStart"/>
       <w:r>
-        <w:rPr>
-          <w:i/>
-        </w:rPr>
-        <w:t>main.vi</w:t>
+        <w:t>klastra</w:t>
       </w:r>
       <w:proofErr w:type="spellEnd"/>
       <w:r>
-        <w:t>”</w:t>
+        <w:t>,</w:t>
       </w:r>
     </w:p>
     <w:p>
@@ -6153,113 +6068,24 @@
         <w:spacing w:line="360" w:lineRule="auto"/>
       </w:pPr>
       <w:r>
-        <w:t xml:space="preserve">- poprawić wskaźnik </w:t>
+        <w:t xml:space="preserve">- zmienić funkcję </w:t>
+      </w:r>
+      <w:r>
+        <w:t xml:space="preserve">obliczania histogramu z zastosowaniem węzła sortowania Sort 1D </w:t>
       </w:r>
       <w:proofErr w:type="spellStart"/>
       <w:r>
-        <w:rPr>
-          <w:b/>
-        </w:rPr>
-        <w:t>Waveform</w:t>
+        <w:t>Array</w:t>
       </w:r>
       <w:proofErr w:type="spellEnd"/>
       <w:r>
-        <w:rPr>
-          <w:b/>
-        </w:rPr>
-        <w:t xml:space="preserve"> Chart</w:t>
-      </w:r>
-      <w:r>
-        <w:t xml:space="preserve"> aby prezentował dane w taki sam sposób, jak to zostało przedstawione na </w:t>
-      </w:r>
-      <w:r>
-        <w:fldChar w:fldCharType="begin"/>
-      </w:r>
-      <w:r>
-        <w:instrText xml:space="preserve"> REF _Ref430810722 \r \h </w:instrText>
-      </w:r>
-      <w:r>
-        <w:fldChar w:fldCharType="separate"/>
-      </w:r>
-      <w:r>
-        <w:t>Rys. 10</w:t>
-      </w:r>
-      <w:r>
-        <w:fldChar w:fldCharType="end"/>
-      </w:r>
-      <w:r>
-        <w:t>.</w:t>
+        <w:t>,</w:t>
       </w:r>
     </w:p>
     <w:p>
       <w:pPr>
         <w:spacing w:line="360" w:lineRule="auto"/>
       </w:pPr>
-      <w:r>
-        <w:t>- poprawić aplikację tak, żeby przetwarzanie danych następowało tylko w przypadku prawidłowo wykonanej akwizycji.</w:t>
-      </w:r>
-      <w:r>
-        <w:t xml:space="preserve"> Należy zastosować klaster błędu</w:t>
-      </w:r>
-      <w:r>
-        <w:t xml:space="preserve"> (oraz szablon „</w:t>
-      </w:r>
-      <w:proofErr w:type="spellStart"/>
-      <w:r>
-        <w:rPr>
-          <w:i/>
-        </w:rPr>
-        <w:t>SubVI</w:t>
-      </w:r>
-      <w:proofErr w:type="spellEnd"/>
-      <w:r>
-        <w:rPr>
-          <w:i/>
-        </w:rPr>
-        <w:t xml:space="preserve"> </w:t>
-      </w:r>
-      <w:proofErr w:type="spellStart"/>
-      <w:r>
-        <w:rPr>
-          <w:i/>
-        </w:rPr>
-        <w:t>With</w:t>
-      </w:r>
-      <w:proofErr w:type="spellEnd"/>
-      <w:r>
-        <w:rPr>
-          <w:i/>
-        </w:rPr>
-        <w:t xml:space="preserve"> </w:t>
-      </w:r>
-      <w:proofErr w:type="spellStart"/>
-      <w:r>
-        <w:rPr>
-          <w:i/>
-        </w:rPr>
-        <w:t>Error</w:t>
-      </w:r>
-      <w:proofErr w:type="spellEnd"/>
-      <w:r>
-        <w:rPr>
-          <w:i/>
-        </w:rPr>
-        <w:t xml:space="preserve"> </w:t>
-      </w:r>
-      <w:proofErr w:type="spellStart"/>
-      <w:r>
-        <w:rPr>
-          <w:i/>
-        </w:rPr>
-        <w:t>Handling</w:t>
-      </w:r>
-      <w:proofErr w:type="spellEnd"/>
-      <w:r>
-        <w:t>”)</w:t>
-      </w:r>
-      <w:r>
-        <w:t>.</w:t>
-      </w:r>
     </w:p>
     <w:p>
       <w:pPr>
@@ -6373,731 +6199,14 @@
         <w:spacing w:line="360" w:lineRule="auto"/>
         <w:jc w:val="both"/>
       </w:pPr>
-      <w:r>
-        <w:t xml:space="preserve">W </w:t>
-      </w:r>
       <w:proofErr w:type="spellStart"/>
       <w:r>
         <w:t>LabVIEW</w:t>
       </w:r>
       <w:proofErr w:type="spellEnd"/>
       <w:r>
-        <w:t xml:space="preserve"> najczęściej wykorzystywanymi wskaźnikami prezentującymi wykresy są wskaźniki </w:t>
-      </w:r>
-      <w:proofErr w:type="spellStart"/>
-      <w:r>
-        <w:rPr>
-          <w:b/>
-        </w:rPr>
-        <w:t>Waveform</w:t>
-      </w:r>
-      <w:proofErr w:type="spellEnd"/>
-      <w:r>
-        <w:rPr>
-          <w:b/>
-        </w:rPr>
         <w:t xml:space="preserve"> </w:t>
       </w:r>
-      <w:proofErr w:type="spellStart"/>
-      <w:r>
-        <w:rPr>
-          <w:b/>
-        </w:rPr>
-        <w:t>Graph</w:t>
-      </w:r>
-      <w:proofErr w:type="spellEnd"/>
-      <w:r>
-        <w:t xml:space="preserve"> i </w:t>
-      </w:r>
-      <w:proofErr w:type="spellStart"/>
-      <w:r>
-        <w:rPr>
-          <w:b/>
-        </w:rPr>
-        <w:t>Waveform</w:t>
-      </w:r>
-      <w:proofErr w:type="spellEnd"/>
-      <w:r>
-        <w:rPr>
-          <w:b/>
-        </w:rPr>
-        <w:t xml:space="preserve"> Chart</w:t>
-      </w:r>
-      <w:r>
-        <w:t>. Widok obydwu wykresów</w:t>
-      </w:r>
-      <w:r>
-        <w:t xml:space="preserve"> (z palety </w:t>
-      </w:r>
-      <w:proofErr w:type="spellStart"/>
-      <w:r>
-        <w:rPr>
-          <w:b/>
-        </w:rPr>
-        <w:t>Silver</w:t>
-      </w:r>
-      <w:proofErr w:type="spellEnd"/>
-      <w:r>
-        <w:t>)</w:t>
-      </w:r>
-      <w:r>
-        <w:t xml:space="preserve"> został przedstawiony na rysunku.</w:t>
-      </w:r>
-    </w:p>
-    <w:p>
-      <w:pPr>
-        <w:spacing w:line="360" w:lineRule="auto"/>
-        <w:jc w:val="both"/>
-      </w:pPr>
-      <w:r>
-        <w:rPr>
-          <w:noProof/>
-        </w:rPr>
-        <w:drawing>
-          <wp:inline distT="0" distB="0" distL="0" distR="0">
-            <wp:extent cx="5756910" cy="2128520"/>
-            <wp:effectExtent l="19050" t="0" r="0" b="0"/>
-            <wp:docPr id="8" name="Obraz 5"/>
-            <wp:cNvGraphicFramePr>
-              <a:graphicFrameLocks xmlns:a="http://schemas.openxmlformats.org/drawingml/2006/main" noChangeAspect="1"/>
-            </wp:cNvGraphicFramePr>
-            <a:graphic xmlns:a="http://schemas.openxmlformats.org/drawingml/2006/main">
-              <a:graphicData uri="http://schemas.openxmlformats.org/drawingml/2006/picture">
-                <pic:pic xmlns:pic="http://schemas.openxmlformats.org/drawingml/2006/picture">
-                  <pic:nvPicPr>
-                    <pic:cNvPr id="0" name="Picture 5"/>
-                    <pic:cNvPicPr>
-                      <a:picLocks noChangeAspect="1" noChangeArrowheads="1"/>
-                    </pic:cNvPicPr>
-                  </pic:nvPicPr>
-                  <pic:blipFill>
-                    <a:blip r:embed="rId25" cstate="print"/>
-                    <a:srcRect/>
-                    <a:stretch>
-                      <a:fillRect/>
-                    </a:stretch>
-                  </pic:blipFill>
-                  <pic:spPr bwMode="auto">
-                    <a:xfrm>
-                      <a:off x="0" y="0"/>
-                      <a:ext cx="5756910" cy="2128520"/>
-                    </a:xfrm>
-                    <a:prstGeom prst="rect">
-                      <a:avLst/>
-                    </a:prstGeom>
-                    <a:noFill/>
-                    <a:ln w="9525">
-                      <a:noFill/>
-                      <a:miter lim="800000"/>
-                      <a:headEnd/>
-                      <a:tailEnd/>
-                    </a:ln>
-                  </pic:spPr>
-                </pic:pic>
-              </a:graphicData>
-            </a:graphic>
-          </wp:inline>
-        </w:drawing>
-      </w:r>
-    </w:p>
-    <w:p>
-      <w:pPr>
-        <w:spacing w:line="360" w:lineRule="auto"/>
-        <w:jc w:val="both"/>
-      </w:pPr>
-      <w:r>
-        <w:t xml:space="preserve">- </w:t>
-      </w:r>
-      <w:proofErr w:type="spellStart"/>
-      <w:r>
-        <w:rPr>
-          <w:b/>
-        </w:rPr>
-        <w:t>Waveform</w:t>
-      </w:r>
-      <w:proofErr w:type="spellEnd"/>
-      <w:r>
-        <w:rPr>
-          <w:b/>
-        </w:rPr>
-        <w:t xml:space="preserve"> </w:t>
-      </w:r>
-      <w:proofErr w:type="spellStart"/>
-      <w:r>
-        <w:rPr>
-          <w:b/>
-        </w:rPr>
-        <w:t>Graph</w:t>
-      </w:r>
-      <w:proofErr w:type="spellEnd"/>
-      <w:r>
-        <w:t xml:space="preserve"> – </w:t>
-      </w:r>
-      <w:r>
-        <w:t xml:space="preserve">prezentuje dane zebrane w postaci wektora (lub przebiegu </w:t>
-      </w:r>
-      <w:proofErr w:type="spellStart"/>
-      <w:r>
-        <w:rPr>
-          <w:b/>
-        </w:rPr>
-        <w:t>waveform</w:t>
-      </w:r>
-      <w:proofErr w:type="spellEnd"/>
-      <w:r>
-        <w:t xml:space="preserve">), w przypadku wektora dane wyskalowane są w postaci próbek, w przypadku przebiegu dane są skalowane za pomocą </w:t>
-      </w:r>
-      <w:r>
-        <w:t>składowej</w:t>
-      </w:r>
-      <w:r>
-        <w:t xml:space="preserve"> </w:t>
-      </w:r>
-      <w:r>
-        <w:rPr>
-          <w:rFonts w:ascii="Symbol" w:hAnsi="Symbol"/>
-        </w:rPr>
-        <w:t></w:t>
-      </w:r>
-      <w:r>
-        <w:t xml:space="preserve">T </w:t>
-      </w:r>
-      <w:proofErr w:type="spellStart"/>
-      <w:r>
-        <w:t>klastra</w:t>
-      </w:r>
-      <w:proofErr w:type="spellEnd"/>
-      <w:r>
-        <w:t xml:space="preserve"> </w:t>
-      </w:r>
-      <w:proofErr w:type="spellStart"/>
-      <w:r>
-        <w:t>waveform</w:t>
-      </w:r>
-      <w:proofErr w:type="spellEnd"/>
-      <w:r>
-        <w:t xml:space="preserve">. </w:t>
-      </w:r>
-      <w:proofErr w:type="spellStart"/>
-      <w:r>
-        <w:rPr>
-          <w:b/>
-        </w:rPr>
-        <w:t>Graph</w:t>
-      </w:r>
-      <w:proofErr w:type="spellEnd"/>
-      <w:r>
-        <w:t xml:space="preserve"> wyświetla dane całościowo i zazwyczaj po zakończeniu serii pomiarowej. Na rysunku zaprezentowano informację z pomocy kontekstowej oraz </w:t>
-      </w:r>
-      <w:r>
-        <w:t>strukturę</w:t>
-      </w:r>
-      <w:r>
-        <w:t xml:space="preserve"> i opis </w:t>
-      </w:r>
-      <w:proofErr w:type="spellStart"/>
-      <w:r>
-        <w:t>klastra</w:t>
-      </w:r>
-      <w:proofErr w:type="spellEnd"/>
-      <w:r>
-        <w:t xml:space="preserve"> </w:t>
-      </w:r>
-      <w:proofErr w:type="spellStart"/>
-      <w:r>
-        <w:t>waveform</w:t>
-      </w:r>
-      <w:proofErr w:type="spellEnd"/>
-      <w:r>
-        <w:t>.</w:t>
-      </w:r>
-    </w:p>
-    <w:p>
-      <w:pPr>
-        <w:spacing w:line="360" w:lineRule="auto"/>
-        <w:jc w:val="both"/>
-      </w:pPr>
-      <w:r>
-        <w:rPr>
-          <w:noProof/>
-        </w:rPr>
-        <w:drawing>
-          <wp:inline distT="0" distB="0" distL="0" distR="0">
-            <wp:extent cx="5756910" cy="2450465"/>
-            <wp:effectExtent l="19050" t="0" r="0" b="0"/>
-            <wp:docPr id="11" name="Obraz 8"/>
-            <wp:cNvGraphicFramePr>
-              <a:graphicFrameLocks xmlns:a="http://schemas.openxmlformats.org/drawingml/2006/main" noChangeAspect="1"/>
-            </wp:cNvGraphicFramePr>
-            <a:graphic xmlns:a="http://schemas.openxmlformats.org/drawingml/2006/main">
-              <a:graphicData uri="http://schemas.openxmlformats.org/drawingml/2006/picture">
-                <pic:pic xmlns:pic="http://schemas.openxmlformats.org/drawingml/2006/picture">
-                  <pic:nvPicPr>
-                    <pic:cNvPr id="0" name="Picture 8"/>
-                    <pic:cNvPicPr>
-                      <a:picLocks noChangeAspect="1" noChangeArrowheads="1"/>
-                    </pic:cNvPicPr>
-                  </pic:nvPicPr>
-                  <pic:blipFill>
-                    <a:blip r:embed="rId26" cstate="print"/>
-                    <a:srcRect/>
-                    <a:stretch>
-                      <a:fillRect/>
-                    </a:stretch>
-                  </pic:blipFill>
-                  <pic:spPr bwMode="auto">
-                    <a:xfrm>
-                      <a:off x="0" y="0"/>
-                      <a:ext cx="5756910" cy="2450465"/>
-                    </a:xfrm>
-                    <a:prstGeom prst="rect">
-                      <a:avLst/>
-                    </a:prstGeom>
-                    <a:noFill/>
-                    <a:ln w="9525">
-                      <a:noFill/>
-                      <a:miter lim="800000"/>
-                      <a:headEnd/>
-                      <a:tailEnd/>
-                    </a:ln>
-                  </pic:spPr>
-                </pic:pic>
-              </a:graphicData>
-            </a:graphic>
-          </wp:inline>
-        </w:drawing>
-      </w:r>
-    </w:p>
-    <w:p>
-      <w:pPr>
-        <w:spacing w:line="360" w:lineRule="auto"/>
-        <w:jc w:val="both"/>
-      </w:pPr>
-      <w:r>
-        <w:t xml:space="preserve">- </w:t>
-      </w:r>
-      <w:proofErr w:type="spellStart"/>
-      <w:r>
-        <w:rPr>
-          <w:b/>
-        </w:rPr>
-        <w:t>Waveform</w:t>
-      </w:r>
-      <w:proofErr w:type="spellEnd"/>
-      <w:r>
-        <w:rPr>
-          <w:b/>
-        </w:rPr>
-        <w:t xml:space="preserve"> Chart</w:t>
-      </w:r>
-      <w:r>
-        <w:t xml:space="preserve"> – zbiera dane do bufora, umożliwia wyświetlanie danych „w czasie rzeczywistym”, każda kolejna próbka jest dodawana na końcu bufora. Domyślny rozmiar bufora wynosi 1024 próbki dla jednego kanału. Na wykresie przedstawiona jest określona </w:t>
-      </w:r>
-      <w:r>
-        <w:lastRenderedPageBreak/>
-        <w:t xml:space="preserve">liczba próbek, może być mniejsza lub równa rozmiarowi bufora, domyślnie na wykresie prezentowane jest ostatnie 100 próbek. </w:t>
-      </w:r>
-      <w:r>
-        <w:rPr>
-          <w:b/>
-        </w:rPr>
-        <w:t>Podstawa osi X skalowana jest w próbkach!</w:t>
-      </w:r>
-    </w:p>
-    <w:p>
-      <w:pPr>
-        <w:spacing w:line="360" w:lineRule="auto"/>
-        <w:jc w:val="both"/>
-      </w:pPr>
-      <w:r>
-        <w:t xml:space="preserve">W celu </w:t>
-      </w:r>
-      <w:r>
-        <w:t xml:space="preserve">prezentacji kilku kanałów na jednym wykresie próbki należy zgrupować w </w:t>
-      </w:r>
-      <w:proofErr w:type="spellStart"/>
-      <w:r>
-        <w:t>klastrach</w:t>
-      </w:r>
-      <w:proofErr w:type="spellEnd"/>
-      <w:r>
-        <w:t xml:space="preserve"> (patrz rysunek)</w:t>
-      </w:r>
-    </w:p>
-    <w:p>
-      <w:pPr>
-        <w:spacing w:line="360" w:lineRule="auto"/>
-        <w:jc w:val="both"/>
-      </w:pPr>
-      <w:r>
-        <w:rPr>
-          <w:noProof/>
-        </w:rPr>
-        <w:drawing>
-          <wp:inline distT="0" distB="0" distL="0" distR="0">
-            <wp:extent cx="2969895" cy="3116580"/>
-            <wp:effectExtent l="19050" t="0" r="1905" b="0"/>
-            <wp:docPr id="9" name="Obraz 6"/>
-            <wp:cNvGraphicFramePr>
-              <a:graphicFrameLocks xmlns:a="http://schemas.openxmlformats.org/drawingml/2006/main" noChangeAspect="1"/>
-            </wp:cNvGraphicFramePr>
-            <a:graphic xmlns:a="http://schemas.openxmlformats.org/drawingml/2006/main">
-              <a:graphicData uri="http://schemas.openxmlformats.org/drawingml/2006/picture">
-                <pic:pic xmlns:pic="http://schemas.openxmlformats.org/drawingml/2006/picture">
-                  <pic:nvPicPr>
-                    <pic:cNvPr id="0" name="Picture 6"/>
-                    <pic:cNvPicPr>
-                      <a:picLocks noChangeAspect="1" noChangeArrowheads="1"/>
-                    </pic:cNvPicPr>
-                  </pic:nvPicPr>
-                  <pic:blipFill>
-                    <a:blip r:embed="rId27" cstate="print"/>
-                    <a:srcRect/>
-                    <a:stretch>
-                      <a:fillRect/>
-                    </a:stretch>
-                  </pic:blipFill>
-                  <pic:spPr bwMode="auto">
-                    <a:xfrm>
-                      <a:off x="0" y="0"/>
-                      <a:ext cx="2969895" cy="3116580"/>
-                    </a:xfrm>
-                    <a:prstGeom prst="rect">
-                      <a:avLst/>
-                    </a:prstGeom>
-                    <a:noFill/>
-                    <a:ln w="9525">
-                      <a:noFill/>
-                      <a:miter lim="800000"/>
-                      <a:headEnd/>
-                      <a:tailEnd/>
-                    </a:ln>
-                  </pic:spPr>
-                </pic:pic>
-              </a:graphicData>
-            </a:graphic>
-          </wp:inline>
-        </w:drawing>
-      </w:r>
-    </w:p>
-    <w:p>
-      <w:pPr>
-        <w:pStyle w:val="Nagwek2"/>
-        <w:rPr>
-          <w:rFonts w:ascii="Arial" w:hAnsi="Arial" w:cs="Arial"/>
-          <w:b w:val="0"/>
-          <w:sz w:val="28"/>
-        </w:rPr>
-      </w:pPr>
-      <w:r>
-        <w:rPr>
-          <w:rFonts w:ascii="Arial" w:hAnsi="Arial" w:cs="Arial"/>
-          <w:b w:val="0"/>
-          <w:sz w:val="28"/>
-        </w:rPr>
-        <w:t xml:space="preserve">Pętla </w:t>
-      </w:r>
-      <w:r>
-        <w:rPr>
-          <w:rFonts w:ascii="Arial" w:hAnsi="Arial" w:cs="Arial"/>
-          <w:sz w:val="28"/>
-        </w:rPr>
-        <w:t>For</w:t>
-      </w:r>
-      <w:r>
-        <w:rPr>
-          <w:rFonts w:ascii="Arial" w:hAnsi="Arial" w:cs="Arial"/>
-          <w:b w:val="0"/>
-          <w:sz w:val="28"/>
-        </w:rPr>
-        <w:t xml:space="preserve"> – dodatkowe informacje</w:t>
-      </w:r>
-    </w:p>
-    <w:p>
-      <w:pPr>
-        <w:pStyle w:val="Akapitzlist"/>
-        <w:numPr>
-          <w:ilvl w:val="0"/>
-          <w:numId w:val="34"/>
-        </w:numPr>
-        <w:spacing w:line="360" w:lineRule="auto"/>
-        <w:jc w:val="both"/>
-      </w:pPr>
-      <w:r>
-        <w:t xml:space="preserve">Określenie liczby iteracji pętli </w:t>
-      </w:r>
-      <w:r>
-        <w:rPr>
-          <w:b/>
-        </w:rPr>
-        <w:t>For</w:t>
-      </w:r>
-      <w:r>
-        <w:t xml:space="preserve"> na podstawie długości wektora (obydwa kody są równoważne)</w:t>
-      </w:r>
-      <w:r>
-        <w:t>,</w:t>
-      </w:r>
-    </w:p>
-    <w:p>
-      <w:pPr>
-        <w:pStyle w:val="Akapitzlist"/>
-        <w:numPr>
-          <w:ilvl w:val="0"/>
-          <w:numId w:val="34"/>
-        </w:numPr>
-        <w:spacing w:line="360" w:lineRule="auto"/>
-        <w:jc w:val="both"/>
-      </w:pPr>
-      <w:r>
-        <w:t xml:space="preserve">Generacja wektora dwuwymiarowego za pomocą pętli </w:t>
-      </w:r>
-      <w:r>
-        <w:rPr>
-          <w:b/>
-        </w:rPr>
-        <w:t>For</w:t>
-      </w:r>
-      <w:r>
-        <w:t xml:space="preserve">, w </w:t>
-      </w:r>
-      <w:proofErr w:type="spellStart"/>
-      <w:r>
-        <w:t>LabVIEW</w:t>
-      </w:r>
-      <w:proofErr w:type="spellEnd"/>
-      <w:r>
-        <w:t xml:space="preserve"> </w:t>
-      </w:r>
-      <w:r>
-        <w:t>można generować wektory</w:t>
-      </w:r>
-      <w:r>
-        <w:t xml:space="preserve"> o </w:t>
-      </w:r>
-      <w:r>
-        <w:t>wielu wymiarach</w:t>
-      </w:r>
-      <w:r>
-        <w:t>, w każdym wymiarze może znajdować się do 2</w:t>
-      </w:r>
-      <w:r>
-        <w:rPr>
-          <w:vertAlign w:val="superscript"/>
-        </w:rPr>
-        <w:t>3</w:t>
-      </w:r>
-      <w:r>
-        <w:rPr>
-          <w:vertAlign w:val="superscript"/>
-        </w:rPr>
-        <w:t>1</w:t>
-      </w:r>
-      <w:r>
-        <w:t>-1 elementów, pierwsze trzy wymiary mają nazwy: długość, wysokość, głębokość (</w:t>
-      </w:r>
-      <w:proofErr w:type="spellStart"/>
-      <w:r>
-        <w:t>length</w:t>
-      </w:r>
-      <w:proofErr w:type="spellEnd"/>
-      <w:r>
-        <w:t xml:space="preserve">, </w:t>
-      </w:r>
-      <w:proofErr w:type="spellStart"/>
-      <w:r>
-        <w:t>height</w:t>
-      </w:r>
-      <w:proofErr w:type="spellEnd"/>
-      <w:r>
-        <w:t xml:space="preserve">, </w:t>
-      </w:r>
-      <w:proofErr w:type="spellStart"/>
-      <w:r>
-        <w:t>depth</w:t>
-      </w:r>
-      <w:proofErr w:type="spellEnd"/>
-      <w:r>
-        <w:t>).</w:t>
-      </w:r>
-    </w:p>
-    <w:tbl>
-      <w:tblPr>
-        <w:tblStyle w:val="Tabela-Siatka"/>
-        <w:tblW w:w="0" w:type="auto"/>
-        <w:tblBorders>
-          <w:top w:val="none" w:sz="0" w:space="0" w:color="auto"/>
-          <w:left w:val="none" w:sz="0" w:space="0" w:color="auto"/>
-          <w:bottom w:val="none" w:sz="0" w:space="0" w:color="auto"/>
-          <w:right w:val="none" w:sz="0" w:space="0" w:color="auto"/>
-          <w:insideH w:val="none" w:sz="0" w:space="0" w:color="auto"/>
-          <w:insideV w:val="none" w:sz="0" w:space="0" w:color="auto"/>
-        </w:tblBorders>
-        <w:tblLook w:val="04A0"/>
-      </w:tblPr>
-      <w:tblGrid>
-        <w:gridCol w:w="3080"/>
-        <w:gridCol w:w="572"/>
-        <w:gridCol w:w="5634"/>
-      </w:tblGrid>
-      <w:tr>
-        <w:tc>
-          <w:tcPr>
-            <w:tcW w:w="3080" w:type="dxa"/>
-          </w:tcPr>
-          <w:p>
-            <w:pPr>
-              <w:jc w:val="both"/>
-            </w:pPr>
-            <w:r>
-              <w:t>a)</w:t>
-            </w:r>
-          </w:p>
-        </w:tc>
-        <w:tc>
-          <w:tcPr>
-            <w:tcW w:w="572" w:type="dxa"/>
-          </w:tcPr>
-          <w:p>
-            <w:pPr>
-              <w:jc w:val="both"/>
-            </w:pPr>
-          </w:p>
-        </w:tc>
-        <w:tc>
-          <w:tcPr>
-            <w:tcW w:w="5634" w:type="dxa"/>
-          </w:tcPr>
-          <w:p>
-            <w:pPr>
-              <w:jc w:val="both"/>
-            </w:pPr>
-            <w:r>
-              <w:t>b)</w:t>
-            </w:r>
-          </w:p>
-        </w:tc>
-      </w:tr>
-      <w:tr>
-        <w:tc>
-          <w:tcPr>
-            <w:tcW w:w="3080" w:type="dxa"/>
-          </w:tcPr>
-          <w:p>
-            <w:pPr>
-              <w:jc w:val="both"/>
-            </w:pPr>
-            <w:r>
-              <w:rPr>
-                <w:noProof/>
-              </w:rPr>
-              <w:drawing>
-                <wp:inline distT="0" distB="0" distL="0" distR="0">
-                  <wp:extent cx="1663925" cy="1975104"/>
-                  <wp:effectExtent l="19050" t="0" r="0" b="0"/>
-                  <wp:docPr id="26" name="Obraz 23"/>
-                  <wp:cNvGraphicFramePr>
-                    <a:graphicFrameLocks xmlns:a="http://schemas.openxmlformats.org/drawingml/2006/main" noChangeAspect="1"/>
-                  </wp:cNvGraphicFramePr>
-                  <a:graphic xmlns:a="http://schemas.openxmlformats.org/drawingml/2006/main">
-                    <a:graphicData uri="http://schemas.openxmlformats.org/drawingml/2006/picture">
-                      <pic:pic xmlns:pic="http://schemas.openxmlformats.org/drawingml/2006/picture">
-                        <pic:nvPicPr>
-                          <pic:cNvPr id="0" name="Picture 23"/>
-                          <pic:cNvPicPr>
-                            <a:picLocks noChangeAspect="1" noChangeArrowheads="1"/>
-                          </pic:cNvPicPr>
-                        </pic:nvPicPr>
-                        <pic:blipFill>
-                          <a:blip r:embed="rId28" cstate="print"/>
-                          <a:srcRect/>
-                          <a:stretch>
-                            <a:fillRect/>
-                          </a:stretch>
-                        </pic:blipFill>
-                        <pic:spPr bwMode="auto">
-                          <a:xfrm>
-                            <a:off x="0" y="0"/>
-                            <a:ext cx="1665472" cy="1976940"/>
-                          </a:xfrm>
-                          <a:prstGeom prst="rect">
-                            <a:avLst/>
-                          </a:prstGeom>
-                          <a:noFill/>
-                          <a:ln w="9525">
-                            <a:noFill/>
-                            <a:miter lim="800000"/>
-                            <a:headEnd/>
-                            <a:tailEnd/>
-                          </a:ln>
-                        </pic:spPr>
-                      </pic:pic>
-                    </a:graphicData>
-                  </a:graphic>
-                </wp:inline>
-              </w:drawing>
-            </w:r>
-          </w:p>
-        </w:tc>
-        <w:tc>
-          <w:tcPr>
-            <w:tcW w:w="572" w:type="dxa"/>
-          </w:tcPr>
-          <w:p>
-            <w:pPr>
-              <w:jc w:val="both"/>
-            </w:pPr>
-          </w:p>
-        </w:tc>
-        <w:tc>
-          <w:tcPr>
-            <w:tcW w:w="5634" w:type="dxa"/>
-          </w:tcPr>
-          <w:p>
-            <w:pPr>
-              <w:jc w:val="both"/>
-            </w:pPr>
-            <w:r>
-              <w:object w:dxaOrig="5100" w:dyaOrig="1770">
-                <v:shapetype id="_x0000_t75" coordsize="21600,21600" o:spt="75" o:preferrelative="t" path="m@4@5l@4@11@9@11@9@5xe" filled="f" stroked="f">
-                  <v:stroke joinstyle="miter"/>
-                  <v:formulas>
-                    <v:f eqn="if lineDrawn pixelLineWidth 0"/>
-                    <v:f eqn="sum @0 1 0"/>
-                    <v:f eqn="sum 0 0 @1"/>
-                    <v:f eqn="prod @2 1 2"/>
-                    <v:f eqn="prod @3 21600 pixelWidth"/>
-                    <v:f eqn="prod @3 21600 pixelHeight"/>
-                    <v:f eqn="sum @0 0 1"/>
-                    <v:f eqn="prod @6 1 2"/>
-                    <v:f eqn="prod @7 21600 pixelWidth"/>
-                    <v:f eqn="sum @8 21600 0"/>
-                    <v:f eqn="prod @7 21600 pixelHeight"/>
-                    <v:f eqn="sum @10 21600 0"/>
-                  </v:formulas>
-                  <v:path o:extrusionok="f" gradientshapeok="t" o:connecttype="rect"/>
-                  <o:lock v:ext="edit" aspectratio="t"/>
-                </v:shapetype>
-                <v:shape id="_x0000_i1025" type="#_x0000_t75" style="width:243.65pt;height:84.1pt" o:ole="">
-                  <v:imagedata r:id="rId29" o:title=""/>
-                </v:shape>
-                <o:OLEObject Type="Embed" ProgID="PBrush" ShapeID="_x0000_i1025" DrawAspect="Content" ObjectID="_1506455353" r:id="rId30"/>
-              </w:object>
-            </w:r>
-          </w:p>
-          <w:p>
-            <w:pPr>
-              <w:jc w:val="both"/>
-            </w:pPr>
-          </w:p>
-        </w:tc>
-      </w:tr>
-    </w:tbl>
-    <w:p>
-      <w:pPr>
-        <w:spacing w:line="360" w:lineRule="auto"/>
-        <w:jc w:val="both"/>
-      </w:pPr>
     </w:p>
     <w:sectPr>
       <w:type w:val="continuous"/>
@@ -7243,7 +6352,7 @@
           <v:path o:extrusionok="f" gradientshapeok="t" o:connecttype="rect"/>
           <o:lock v:ext="edit" aspectratio="t"/>
         </v:shapetype>
-        <v:shape id="_x0000_i1028" type="#_x0000_t75" style="width:450pt;height:7.5pt" o:hrpct="0" o:hralign="center" o:hr="t">
+        <v:shape id="_x0000_i1027" type="#_x0000_t75" style="width:450pt;height:7.5pt" o:hrpct="0" o:hralign="center" o:hr="t">
           <v:imagedata r:id="rId1" o:title="BD15155_"/>
         </v:shape>
       </w:pict>
@@ -7393,10 +6502,10 @@
                 <v:path o:extrusionok="f" gradientshapeok="t" o:connecttype="rect"/>
                 <o:lock v:ext="edit" aspectratio="t"/>
               </v:shapetype>
-              <v:shape id="_x0000_i1026" type="#_x0000_t75" style="width:17.3pt;height:27.05pt" o:ole="">
+              <v:shape id="_x0000_i1025" type="#_x0000_t75" style="width:17.3pt;height:27.05pt" o:ole="">
                 <v:imagedata r:id="rId1" o:title=""/>
               </v:shape>
-              <o:OLEObject Type="Embed" ProgID="CorelDRAW.Graphic.11" ShapeID="_x0000_i1026" DrawAspect="Content" ObjectID="_1506455354" r:id="rId2"/>
+              <o:OLEObject Type="Embed" ProgID="CorelDRAW.Graphic.11" ShapeID="_x0000_i1025" DrawAspect="Content" ObjectID="_1506463018" r:id="rId2"/>
             </w:object>
           </w:r>
         </w:p>
@@ -7424,7 +6533,7 @@
               <w:i/>
             </w:rPr>
             <w:pict>
-              <v:shape id="_x0000_i1027" type="#_x0000_t75" style="width:450pt;height:7.5pt" o:hrpct="0" o:hralign="center" o:hr="t">
+              <v:shape id="_x0000_i1026" type="#_x0000_t75" style="width:450pt;height:7.5pt" o:hrpct="0" o:hralign="center" o:hr="t">
                 <v:imagedata r:id="rId3" o:title="BD15155_"/>
               </v:shape>
             </w:pict>
@@ -10410,6 +9519,96 @@
     </w:lvl>
   </w:abstractNum>
   <w:abstractNum w:abstractNumId="25">
+    <w:nsid w:val="50330A07"/>
+    <w:multiLevelType w:val="hybridMultilevel"/>
+    <w:tmpl w:val="8CE80A54"/>
+    <w:lvl w:ilvl="0" w:tplc="A96C2256">
+      <w:start w:val="1"/>
+      <w:numFmt w:val="decimal"/>
+      <w:lvlText w:val="Rys. %1."/>
+      <w:lvlJc w:val="left"/>
+      <w:pPr>
+        <w:ind w:left="720" w:hanging="360"/>
+      </w:pPr>
+      <w:rPr>
+        <w:rFonts w:hint="default"/>
+        <w:sz w:val="20"/>
+      </w:rPr>
+    </w:lvl>
+    <w:lvl w:ilvl="1" w:tplc="04150019" w:tentative="1">
+      <w:start w:val="1"/>
+      <w:numFmt w:val="lowerLetter"/>
+      <w:lvlText w:val="%2."/>
+      <w:lvlJc w:val="left"/>
+      <w:pPr>
+        <w:ind w:left="1440" w:hanging="360"/>
+      </w:pPr>
+    </w:lvl>
+    <w:lvl w:ilvl="2" w:tplc="0415001B" w:tentative="1">
+      <w:start w:val="1"/>
+      <w:numFmt w:val="lowerRoman"/>
+      <w:lvlText w:val="%3."/>
+      <w:lvlJc w:val="right"/>
+      <w:pPr>
+        <w:ind w:left="2160" w:hanging="180"/>
+      </w:pPr>
+    </w:lvl>
+    <w:lvl w:ilvl="3" w:tplc="0415000F" w:tentative="1">
+      <w:start w:val="1"/>
+      <w:numFmt w:val="decimal"/>
+      <w:lvlText w:val="%4."/>
+      <w:lvlJc w:val="left"/>
+      <w:pPr>
+        <w:ind w:left="2880" w:hanging="360"/>
+      </w:pPr>
+    </w:lvl>
+    <w:lvl w:ilvl="4" w:tplc="04150019" w:tentative="1">
+      <w:start w:val="1"/>
+      <w:numFmt w:val="lowerLetter"/>
+      <w:lvlText w:val="%5."/>
+      <w:lvlJc w:val="left"/>
+      <w:pPr>
+        <w:ind w:left="3600" w:hanging="360"/>
+      </w:pPr>
+    </w:lvl>
+    <w:lvl w:ilvl="5" w:tplc="0415001B" w:tentative="1">
+      <w:start w:val="1"/>
+      <w:numFmt w:val="lowerRoman"/>
+      <w:lvlText w:val="%6."/>
+      <w:lvlJc w:val="right"/>
+      <w:pPr>
+        <w:ind w:left="4320" w:hanging="180"/>
+      </w:pPr>
+    </w:lvl>
+    <w:lvl w:ilvl="6" w:tplc="0415000F" w:tentative="1">
+      <w:start w:val="1"/>
+      <w:numFmt w:val="decimal"/>
+      <w:lvlText w:val="%7."/>
+      <w:lvlJc w:val="left"/>
+      <w:pPr>
+        <w:ind w:left="5040" w:hanging="360"/>
+      </w:pPr>
+    </w:lvl>
+    <w:lvl w:ilvl="7" w:tplc="04150019" w:tentative="1">
+      <w:start w:val="1"/>
+      <w:numFmt w:val="lowerLetter"/>
+      <w:lvlText w:val="%8."/>
+      <w:lvlJc w:val="left"/>
+      <w:pPr>
+        <w:ind w:left="5760" w:hanging="360"/>
+      </w:pPr>
+    </w:lvl>
+    <w:lvl w:ilvl="8" w:tplc="0415001B" w:tentative="1">
+      <w:start w:val="1"/>
+      <w:numFmt w:val="lowerRoman"/>
+      <w:lvlText w:val="%9."/>
+      <w:lvlJc w:val="right"/>
+      <w:pPr>
+        <w:ind w:left="6480" w:hanging="180"/>
+      </w:pPr>
+    </w:lvl>
+  </w:abstractNum>
+  <w:abstractNum w:abstractNumId="26">
     <w:nsid w:val="507E2F1A"/>
     <w:multiLevelType w:val="hybridMultilevel"/>
     <w:tmpl w:val="6E92481C"/>
@@ -10522,7 +9721,7 @@
       </w:rPr>
     </w:lvl>
   </w:abstractNum>
-  <w:abstractNum w:abstractNumId="26">
+  <w:abstractNum w:abstractNumId="27">
     <w:nsid w:val="57CE4EF9"/>
     <w:multiLevelType w:val="hybridMultilevel"/>
     <w:tmpl w:val="BCD8415A"/>
@@ -10662,7 +9861,7 @@
       </w:rPr>
     </w:lvl>
   </w:abstractNum>
-  <w:abstractNum w:abstractNumId="27">
+  <w:abstractNum w:abstractNumId="28">
     <w:nsid w:val="5DC4639E"/>
     <w:multiLevelType w:val="hybridMultilevel"/>
     <w:tmpl w:val="E36C49C2"/>
@@ -10802,7 +10001,7 @@
       </w:rPr>
     </w:lvl>
   </w:abstractNum>
-  <w:abstractNum w:abstractNumId="28">
+  <w:abstractNum w:abstractNumId="29">
     <w:nsid w:val="60FD1859"/>
     <w:multiLevelType w:val="multilevel"/>
     <w:tmpl w:val="0415001F"/>
@@ -10888,7 +10087,7 @@
       </w:pPr>
     </w:lvl>
   </w:abstractNum>
-  <w:abstractNum w:abstractNumId="29">
+  <w:abstractNum w:abstractNumId="30">
     <w:nsid w:val="64F25570"/>
     <w:multiLevelType w:val="hybridMultilevel"/>
     <w:tmpl w:val="FD50839A"/>
@@ -11001,7 +10200,7 @@
       </w:rPr>
     </w:lvl>
   </w:abstractNum>
-  <w:abstractNum w:abstractNumId="30">
+  <w:abstractNum w:abstractNumId="31">
     <w:nsid w:val="69095227"/>
     <w:multiLevelType w:val="hybridMultilevel"/>
     <w:tmpl w:val="B12EE482"/>
@@ -11114,10 +10313,10 @@
       </w:rPr>
     </w:lvl>
   </w:abstractNum>
-  <w:abstractNum w:abstractNumId="31">
+  <w:abstractNum w:abstractNumId="32">
     <w:nsid w:val="6B236F82"/>
     <w:multiLevelType w:val="hybridMultilevel"/>
-    <w:tmpl w:val="83FA8456"/>
+    <w:tmpl w:val="297492D4"/>
     <w:lvl w:ilvl="0" w:tplc="04150005">
       <w:start w:val="1"/>
       <w:numFmt w:val="bullet"/>
@@ -11254,7 +10453,7 @@
       </w:rPr>
     </w:lvl>
   </w:abstractNum>
-  <w:abstractNum w:abstractNumId="32">
+  <w:abstractNum w:abstractNumId="33">
     <w:nsid w:val="6BEF740E"/>
     <w:multiLevelType w:val="multilevel"/>
     <w:tmpl w:val="0415001F"/>
@@ -11340,7 +10539,7 @@
       </w:pPr>
     </w:lvl>
   </w:abstractNum>
-  <w:abstractNum w:abstractNumId="33">
+  <w:abstractNum w:abstractNumId="34">
     <w:nsid w:val="76C66C13"/>
     <w:multiLevelType w:val="hybridMultilevel"/>
     <w:tmpl w:val="CAA49C9A"/>
@@ -11453,7 +10652,7 @@
       </w:pPr>
     </w:lvl>
   </w:abstractNum>
-  <w:abstractNum w:abstractNumId="34">
+  <w:abstractNum w:abstractNumId="35">
     <w:nsid w:val="7E5D7D8E"/>
     <w:multiLevelType w:val="hybridMultilevel"/>
     <w:tmpl w:val="8CE80A54"/>
@@ -11544,7 +10743,7 @@
     </w:lvl>
   </w:abstractNum>
   <w:num w:numId="1">
-    <w:abstractNumId w:val="31"/>
+    <w:abstractNumId w:val="32"/>
   </w:num>
   <w:num w:numId="2">
     <w:abstractNumId w:val="20"/>
@@ -11577,10 +10776,10 @@
     <w:abstractNumId w:val="24"/>
   </w:num>
   <w:num w:numId="12">
-    <w:abstractNumId w:val="27"/>
+    <w:abstractNumId w:val="28"/>
   </w:num>
   <w:num w:numId="13">
-    <w:abstractNumId w:val="33"/>
+    <w:abstractNumId w:val="34"/>
   </w:num>
   <w:num w:numId="14">
     <w:abstractNumId w:val="11"/>
@@ -11595,7 +10794,7 @@
     <w:abstractNumId w:val="5"/>
   </w:num>
   <w:num w:numId="18">
-    <w:abstractNumId w:val="29"/>
+    <w:abstractNumId w:val="30"/>
   </w:num>
   <w:num w:numId="19">
     <w:abstractNumId w:val="18"/>
@@ -11604,7 +10803,7 @@
     <w:abstractNumId w:val="19"/>
   </w:num>
   <w:num w:numId="21">
-    <w:abstractNumId w:val="25"/>
+    <w:abstractNumId w:val="26"/>
   </w:num>
   <w:num w:numId="22">
     <w:abstractNumId w:val="2"/>
@@ -11613,10 +10812,10 @@
     <w:abstractNumId w:val="15"/>
   </w:num>
   <w:num w:numId="24">
-    <w:abstractNumId w:val="28"/>
+    <w:abstractNumId w:val="29"/>
   </w:num>
   <w:num w:numId="25">
-    <w:abstractNumId w:val="32"/>
+    <w:abstractNumId w:val="33"/>
   </w:num>
   <w:num w:numId="26">
     <w:abstractNumId w:val="4"/>
@@ -11625,13 +10824,13 @@
     <w:abstractNumId w:val="21"/>
   </w:num>
   <w:num w:numId="28">
-    <w:abstractNumId w:val="34"/>
+    <w:abstractNumId w:val="35"/>
   </w:num>
   <w:num w:numId="29">
-    <w:abstractNumId w:val="26"/>
+    <w:abstractNumId w:val="27"/>
   </w:num>
   <w:num w:numId="30">
-    <w:abstractNumId w:val="30"/>
+    <w:abstractNumId w:val="31"/>
   </w:num>
   <w:num w:numId="31">
     <w:abstractNumId w:val="14"/>
@@ -11647,6 +10846,9 @@
   </w:num>
   <w:num w:numId="35">
     <w:abstractNumId w:val="8"/>
+  </w:num>
+  <w:num w:numId="36">
+    <w:abstractNumId w:val="25"/>
   </w:num>
 </w:numbering>
 </file>
@@ -12397,7 +11599,7 @@
 </file>
 
 <file path=customXml/itemProps1.xml><?xml version="1.0" encoding="utf-8"?>
-<ds:datastoreItem xmlns:ds="http://schemas.openxmlformats.org/officeDocument/2006/customXml" ds:itemID="{BE773441-FE9C-4478-AD6B-59A03D2CA78F}">
+<ds:datastoreItem xmlns:ds="http://schemas.openxmlformats.org/officeDocument/2006/customXml" ds:itemID="{43C4774C-9093-4205-9AAD-6731FCE499F3}">
   <ds:schemaRefs>
     <ds:schemaRef ds:uri="http://schemas.openxmlformats.org/officeDocument/2006/bibliography"/>
   </ds:schemaRefs>

</xml_diff>